<commit_message>
Report files added, 3275 words in total
</commit_message>
<xml_diff>
--- a/Report Files/Multiplication.edited.docx
+++ b/Report Files/Multiplication.edited.docx
@@ -494,186 +494,6 @@
           <w:szCs w:val="24"/>
         </w:rPr>
       </w:pPr>
-      <w:r>
-        <w:rPr>
-          <w:noProof/>
-        </w:rPr>
-        <w:drawing>
-          <wp:anchor distT="0" distB="0" distL="114300" distR="114300" simplePos="0" relativeHeight="251660288" behindDoc="0" locked="0" layoutInCell="1" allowOverlap="1" wp14:anchorId="1DABE2C2" wp14:editId="6626EDBD">
-            <wp:simplePos x="0" y="0"/>
-            <wp:positionH relativeFrom="margin">
-              <wp:align>right</wp:align>
-            </wp:positionH>
-            <wp:positionV relativeFrom="paragraph">
-              <wp:posOffset>3412162</wp:posOffset>
-            </wp:positionV>
-            <wp:extent cx="2205990" cy="1920875"/>
-            <wp:effectExtent l="0" t="0" r="3810" b="3175"/>
-            <wp:wrapSquare wrapText="bothSides"/>
-            <wp:docPr id="19" name="Picture 19" descr="Reversible Vedic Multiplier "/>
-            <wp:cNvGraphicFramePr>
-              <a:graphicFrameLocks xmlns:a="http://schemas.openxmlformats.org/drawingml/2006/main" noChangeAspect="1"/>
-            </wp:cNvGraphicFramePr>
-            <a:graphic xmlns:a="http://schemas.openxmlformats.org/drawingml/2006/main">
-              <a:graphicData uri="http://schemas.openxmlformats.org/drawingml/2006/picture">
-                <pic:pic xmlns:pic="http://schemas.openxmlformats.org/drawingml/2006/picture">
-                  <pic:nvPicPr>
-                    <pic:cNvPr id="1153973777" name="Picture 6" descr="Reversible Vedic Multiplier "/>
-                    <pic:cNvPicPr>
-                      <a:picLocks noChangeAspect="1" noChangeArrowheads="1"/>
-                    </pic:cNvPicPr>
-                  </pic:nvPicPr>
-                  <pic:blipFill>
-                    <a:blip r:embed="rId4">
-                      <a:extLst>
-                        <a:ext uri="{28A0092B-C50C-407E-A947-70E740481C1C}">
-                          <a14:useLocalDpi xmlns:a14="http://schemas.microsoft.com/office/drawing/2010/main" val="0"/>
-                        </a:ext>
-                      </a:extLst>
-                    </a:blip>
-                    <a:stretch>
-                      <a:fillRect/>
-                    </a:stretch>
-                  </pic:blipFill>
-                  <pic:spPr bwMode="auto">
-                    <a:xfrm>
-                      <a:off x="0" y="0"/>
-                      <a:ext cx="2205990" cy="1920875"/>
-                    </a:xfrm>
-                    <a:prstGeom prst="rect">
-                      <a:avLst/>
-                    </a:prstGeom>
-                    <a:noFill/>
-                    <a:ln>
-                      <a:noFill/>
-                    </a:ln>
-                  </pic:spPr>
-                </pic:pic>
-              </a:graphicData>
-            </a:graphic>
-            <wp14:sizeRelH relativeFrom="margin">
-              <wp14:pctWidth>0</wp14:pctWidth>
-            </wp14:sizeRelH>
-            <wp14:sizeRelV relativeFrom="margin">
-              <wp14:pctHeight>0</wp14:pctHeight>
-            </wp14:sizeRelV>
-          </wp:anchor>
-        </w:drawing>
-      </w:r>
-      <w:r>
-        <w:rPr>
-          <w:noProof/>
-        </w:rPr>
-        <w:drawing>
-          <wp:anchor distT="0" distB="0" distL="114300" distR="114300" simplePos="0" relativeHeight="251659264" behindDoc="0" locked="0" layoutInCell="1" allowOverlap="1" wp14:anchorId="7E7B4D83" wp14:editId="5B59A355">
-            <wp:simplePos x="0" y="0"/>
-            <wp:positionH relativeFrom="margin">
-              <wp:posOffset>3563702</wp:posOffset>
-            </wp:positionH>
-            <wp:positionV relativeFrom="paragraph">
-              <wp:posOffset>982509</wp:posOffset>
-            </wp:positionV>
-            <wp:extent cx="2171700" cy="2324100"/>
-            <wp:effectExtent l="0" t="0" r="0" b="0"/>
-            <wp:wrapSquare wrapText="bothSides"/>
-            <wp:docPr id="18" name="Picture 18"/>
-            <wp:cNvGraphicFramePr>
-              <a:graphicFrameLocks xmlns:a="http://schemas.openxmlformats.org/drawingml/2006/main" noChangeAspect="1"/>
-            </wp:cNvGraphicFramePr>
-            <a:graphic xmlns:a="http://schemas.openxmlformats.org/drawingml/2006/main">
-              <a:graphicData uri="http://schemas.openxmlformats.org/drawingml/2006/picture">
-                <pic:pic xmlns:pic="http://schemas.openxmlformats.org/drawingml/2006/picture">
-                  <pic:nvPicPr>
-                    <pic:cNvPr id="1" name=""/>
-                    <pic:cNvPicPr/>
-                  </pic:nvPicPr>
-                  <pic:blipFill>
-                    <a:blip r:embed="rId5">
-                      <a:extLst>
-                        <a:ext uri="{28A0092B-C50C-407E-A947-70E740481C1C}">
-                          <a14:useLocalDpi xmlns:a14="http://schemas.microsoft.com/office/drawing/2010/main" val="0"/>
-                        </a:ext>
-                      </a:extLst>
-                    </a:blip>
-                    <a:stretch>
-                      <a:fillRect/>
-                    </a:stretch>
-                  </pic:blipFill>
-                  <pic:spPr>
-                    <a:xfrm>
-                      <a:off x="0" y="0"/>
-                      <a:ext cx="2171700" cy="2324100"/>
-                    </a:xfrm>
-                    <a:prstGeom prst="rect">
-                      <a:avLst/>
-                    </a:prstGeom>
-                  </pic:spPr>
-                </pic:pic>
-              </a:graphicData>
-            </a:graphic>
-            <wp14:sizeRelH relativeFrom="margin">
-              <wp14:pctWidth>0</wp14:pctWidth>
-            </wp14:sizeRelH>
-            <wp14:sizeRelV relativeFrom="margin">
-              <wp14:pctHeight>0</wp14:pctHeight>
-            </wp14:sizeRelV>
-          </wp:anchor>
-        </w:drawing>
-      </w:r>
-      <w:r>
-        <w:rPr>
-          <w:noProof/>
-        </w:rPr>
-        <w:drawing>
-          <wp:anchor distT="0" distB="0" distL="114300" distR="114300" simplePos="0" relativeHeight="251658240" behindDoc="0" locked="0" layoutInCell="1" allowOverlap="1" wp14:anchorId="18DBE0C1" wp14:editId="4649FCAB">
-            <wp:simplePos x="0" y="0"/>
-            <wp:positionH relativeFrom="margin">
-              <wp:align>right</wp:align>
-            </wp:positionH>
-            <wp:positionV relativeFrom="paragraph">
-              <wp:posOffset>78596</wp:posOffset>
-            </wp:positionV>
-            <wp:extent cx="2182495" cy="850265"/>
-            <wp:effectExtent l="0" t="0" r="8255" b="6985"/>
-            <wp:wrapSquare wrapText="bothSides"/>
-            <wp:docPr id="1015710130" name="Picture 1"/>
-            <wp:cNvGraphicFramePr>
-              <a:graphicFrameLocks xmlns:a="http://schemas.openxmlformats.org/drawingml/2006/main" noChangeAspect="1"/>
-            </wp:cNvGraphicFramePr>
-            <a:graphic xmlns:a="http://schemas.openxmlformats.org/drawingml/2006/main">
-              <a:graphicData uri="http://schemas.openxmlformats.org/drawingml/2006/picture">
-                <pic:pic xmlns:pic="http://schemas.openxmlformats.org/drawingml/2006/picture">
-                  <pic:nvPicPr>
-                    <pic:cNvPr id="536087586" name=""/>
-                    <pic:cNvPicPr/>
-                  </pic:nvPicPr>
-                  <pic:blipFill>
-                    <a:blip r:embed="rId6">
-                      <a:extLst>
-                        <a:ext uri="{28A0092B-C50C-407E-A947-70E740481C1C}">
-                          <a14:useLocalDpi xmlns:a14="http://schemas.microsoft.com/office/drawing/2010/main" val="0"/>
-                        </a:ext>
-                      </a:extLst>
-                    </a:blip>
-                    <a:stretch>
-                      <a:fillRect/>
-                    </a:stretch>
-                  </pic:blipFill>
-                  <pic:spPr>
-                    <a:xfrm>
-                      <a:off x="0" y="0"/>
-                      <a:ext cx="2182495" cy="850265"/>
-                    </a:xfrm>
-                    <a:prstGeom prst="rect">
-                      <a:avLst/>
-                    </a:prstGeom>
-                  </pic:spPr>
-                </pic:pic>
-              </a:graphicData>
-            </a:graphic>
-          </wp:anchor>
-        </w:drawing>
-      </w:r>
       <w:r>
         <w:rPr>
           <w:rFonts w:ascii="Times New Roman" w:hAnsi="Times New Roman" w:cs="Times New Roman"/>
@@ -1769,7 +1589,41 @@
           <w:sz w:val="24"/>
           <w:szCs w:val="24"/>
         </w:rPr>
-        <w:t xml:space="preserve">an using 2 ripple adders sequentially. </w:t>
+        <w:t>an using 2 ripple adders sequentially.</w:t>
+      </w:r>
+      <w:r>
+        <w:rPr>
+          <w:rFonts w:ascii="Times New Roman" w:eastAsiaTheme="minorEastAsia" w:hAnsi="Times New Roman" w:cs="Times New Roman"/>
+          <w:sz w:val="24"/>
+          <w:szCs w:val="24"/>
+        </w:rPr>
+        <w:t xml:space="preserve"> To save time and to ensure the best solution we have relied on Quartus’s synthesiser. In </w:t>
+      </w:r>
+      <w:proofErr w:type="gramStart"/>
+      <w:r>
+        <w:rPr>
+          <w:rFonts w:ascii="Times New Roman" w:eastAsiaTheme="minorEastAsia" w:hAnsi="Times New Roman" w:cs="Times New Roman"/>
+          <w:sz w:val="24"/>
+          <w:szCs w:val="24"/>
+        </w:rPr>
+        <w:t>Verilog</w:t>
+      </w:r>
+      <w:proofErr w:type="gramEnd"/>
+      <w:r>
+        <w:rPr>
+          <w:rFonts w:ascii="Times New Roman" w:eastAsiaTheme="minorEastAsia" w:hAnsi="Times New Roman" w:cs="Times New Roman"/>
+          <w:sz w:val="24"/>
+          <w:szCs w:val="24"/>
+        </w:rPr>
+        <w:t xml:space="preserve"> the “+” operator chooses the most appropriate adder module.</w:t>
+      </w:r>
+      <w:r>
+        <w:rPr>
+          <w:rFonts w:ascii="Times New Roman" w:eastAsiaTheme="minorEastAsia" w:hAnsi="Times New Roman" w:cs="Times New Roman"/>
+          <w:sz w:val="24"/>
+          <w:szCs w:val="24"/>
+        </w:rPr>
+        <w:t xml:space="preserve"> </w:t>
       </w:r>
       <w:r>
         <w:rPr>
@@ -1868,7 +1722,6 @@
           <w:sz w:val="24"/>
           <w:szCs w:val="24"/>
         </w:rPr>
-        <w:lastRenderedPageBreak/>
         <w:t xml:space="preserve">Regardless </w:t>
       </w:r>
       <w:r>
@@ -2351,6 +2204,7 @@
           <w:sz w:val="24"/>
           <w:szCs w:val="24"/>
         </w:rPr>
+        <w:lastRenderedPageBreak/>
         <w:tab/>
         <w:t xml:space="preserve">The multiplication module is expected to have </w:t>
       </w:r>
@@ -2942,7 +2796,7 @@
       </w:r>
     </w:p>
     <w:p>
-      <w:hyperlink r:id="rId7" w:history="1">
+      <w:hyperlink r:id="rId4" w:history="1">
         <w:r>
           <w:rPr>
             <w:rStyle w:val="Hyperlink"/>
@@ -2957,18 +2811,23 @@
           <w:lang w:val="hu-HU"/>
         </w:rPr>
       </w:pPr>
-      <w:hyperlink r:id="rId8" w:history="1">
+      <w:hyperlink r:id="rId5" w:history="1">
         <w:r>
           <w:rPr>
             <w:rStyle w:val="Hyperlink"/>
           </w:rPr>
-          <w:t>https://www.researchgate.net/publication/258029616_Hardware_Implementation_of_1616_bit_Multiplier_and_Square_using_Vedic_Mathematics</w:t>
+          <w:t>https://www.researchgate.net/publication/258029616_Hardware_Implementation_of_1616_bit_Multiplier_and_Square_using_Vedic_Mathe</w:t>
+        </w:r>
+        <w:r>
+          <w:rPr>
+            <w:rStyle w:val="Hyperlink"/>
+          </w:rPr>
+          <w:t>matics</w:t>
         </w:r>
       </w:hyperlink>
     </w:p>
     <w:p>
       <w:pPr>
-        <w:ind w:firstLine="720"/>
         <w:jc w:val="both"/>
         <w:rPr>
           <w:rFonts w:ascii="Times New Roman" w:eastAsiaTheme="minorEastAsia" w:hAnsi="Times New Roman" w:cs="Times New Roman"/>
@@ -2976,6 +2835,215 @@
           <w:szCs w:val="24"/>
         </w:rPr>
       </w:pPr>
+      <w:r>
+        <w:rPr>
+          <w:noProof/>
+        </w:rPr>
+        <w:drawing>
+          <wp:anchor distT="0" distB="0" distL="114300" distR="114300" simplePos="0" relativeHeight="251659264" behindDoc="0" locked="0" layoutInCell="1" allowOverlap="1" wp14:anchorId="7E7B4D83" wp14:editId="5B5299A9">
+            <wp:simplePos x="0" y="0"/>
+            <wp:positionH relativeFrom="margin">
+              <wp:posOffset>3144520</wp:posOffset>
+            </wp:positionH>
+            <wp:positionV relativeFrom="paragraph">
+              <wp:posOffset>534035</wp:posOffset>
+            </wp:positionV>
+            <wp:extent cx="2171700" cy="2324100"/>
+            <wp:effectExtent l="0" t="0" r="0" b="0"/>
+            <wp:wrapSquare wrapText="bothSides"/>
+            <wp:docPr id="18" name="Picture 18"/>
+            <wp:cNvGraphicFramePr>
+              <a:graphicFrameLocks xmlns:a="http://schemas.openxmlformats.org/drawingml/2006/main" noChangeAspect="1"/>
+            </wp:cNvGraphicFramePr>
+            <a:graphic xmlns:a="http://schemas.openxmlformats.org/drawingml/2006/main">
+              <a:graphicData uri="http://schemas.openxmlformats.org/drawingml/2006/picture">
+                <pic:pic xmlns:pic="http://schemas.openxmlformats.org/drawingml/2006/picture">
+                  <pic:nvPicPr>
+                    <pic:cNvPr id="1" name=""/>
+                    <pic:cNvPicPr/>
+                  </pic:nvPicPr>
+                  <pic:blipFill>
+                    <a:blip r:embed="rId6">
+                      <a:extLst>
+                        <a:ext uri="{28A0092B-C50C-407E-A947-70E740481C1C}">
+                          <a14:useLocalDpi xmlns:a14="http://schemas.microsoft.com/office/drawing/2010/main" val="0"/>
+                        </a:ext>
+                      </a:extLst>
+                    </a:blip>
+                    <a:stretch>
+                      <a:fillRect/>
+                    </a:stretch>
+                  </pic:blipFill>
+                  <pic:spPr>
+                    <a:xfrm>
+                      <a:off x="0" y="0"/>
+                      <a:ext cx="2171700" cy="2324100"/>
+                    </a:xfrm>
+                    <a:prstGeom prst="rect">
+                      <a:avLst/>
+                    </a:prstGeom>
+                  </pic:spPr>
+                </pic:pic>
+              </a:graphicData>
+            </a:graphic>
+            <wp14:sizeRelH relativeFrom="margin">
+              <wp14:pctWidth>0</wp14:pctWidth>
+            </wp14:sizeRelH>
+            <wp14:sizeRelV relativeFrom="margin">
+              <wp14:pctHeight>0</wp14:pctHeight>
+            </wp14:sizeRelV>
+          </wp:anchor>
+        </w:drawing>
+      </w:r>
+      <w:r>
+        <w:rPr>
+          <w:noProof/>
+        </w:rPr>
+        <w:drawing>
+          <wp:anchor distT="0" distB="0" distL="114300" distR="114300" simplePos="0" relativeHeight="251658240" behindDoc="0" locked="0" layoutInCell="1" allowOverlap="1" wp14:anchorId="18DBE0C1" wp14:editId="751A3FF9">
+            <wp:simplePos x="0" y="0"/>
+            <wp:positionH relativeFrom="margin">
+              <wp:posOffset>76200</wp:posOffset>
+            </wp:positionH>
+            <wp:positionV relativeFrom="paragraph">
+              <wp:posOffset>249555</wp:posOffset>
+            </wp:positionV>
+            <wp:extent cx="2182495" cy="850265"/>
+            <wp:effectExtent l="0" t="0" r="8255" b="6985"/>
+            <wp:wrapTopAndBottom/>
+            <wp:docPr id="1015710130" name="Picture 1"/>
+            <wp:cNvGraphicFramePr>
+              <a:graphicFrameLocks xmlns:a="http://schemas.openxmlformats.org/drawingml/2006/main" noChangeAspect="1"/>
+            </wp:cNvGraphicFramePr>
+            <a:graphic xmlns:a="http://schemas.openxmlformats.org/drawingml/2006/main">
+              <a:graphicData uri="http://schemas.openxmlformats.org/drawingml/2006/picture">
+                <pic:pic xmlns:pic="http://schemas.openxmlformats.org/drawingml/2006/picture">
+                  <pic:nvPicPr>
+                    <pic:cNvPr id="536087586" name=""/>
+                    <pic:cNvPicPr/>
+                  </pic:nvPicPr>
+                  <pic:blipFill>
+                    <a:blip r:embed="rId7">
+                      <a:extLst>
+                        <a:ext uri="{28A0092B-C50C-407E-A947-70E740481C1C}">
+                          <a14:useLocalDpi xmlns:a14="http://schemas.microsoft.com/office/drawing/2010/main" val="0"/>
+                        </a:ext>
+                      </a:extLst>
+                    </a:blip>
+                    <a:stretch>
+                      <a:fillRect/>
+                    </a:stretch>
+                  </pic:blipFill>
+                  <pic:spPr>
+                    <a:xfrm>
+                      <a:off x="0" y="0"/>
+                      <a:ext cx="2182495" cy="850265"/>
+                    </a:xfrm>
+                    <a:prstGeom prst="rect">
+                      <a:avLst/>
+                    </a:prstGeom>
+                  </pic:spPr>
+                </pic:pic>
+              </a:graphicData>
+            </a:graphic>
+          </wp:anchor>
+        </w:drawing>
+      </w:r>
+    </w:p>
+    <w:p>
+      <w:pPr>
+        <w:jc w:val="both"/>
+        <w:rPr>
+          <w:rFonts w:ascii="Times New Roman" w:eastAsiaTheme="minorEastAsia" w:hAnsi="Times New Roman" w:cs="Times New Roman"/>
+          <w:sz w:val="24"/>
+          <w:szCs w:val="24"/>
+        </w:rPr>
+      </w:pPr>
+      <w:r>
+        <w:rPr>
+          <w:noProof/>
+        </w:rPr>
+        <w:drawing>
+          <wp:anchor distT="0" distB="0" distL="114300" distR="114300" simplePos="0" relativeHeight="251660288" behindDoc="0" locked="0" layoutInCell="1" allowOverlap="1" wp14:anchorId="1DABE2C2" wp14:editId="31B00236">
+            <wp:simplePos x="0" y="0"/>
+            <wp:positionH relativeFrom="margin">
+              <wp:align>left</wp:align>
+            </wp:positionH>
+            <wp:positionV relativeFrom="paragraph">
+              <wp:posOffset>1239520</wp:posOffset>
+            </wp:positionV>
+            <wp:extent cx="2205990" cy="1920875"/>
+            <wp:effectExtent l="0" t="0" r="3810" b="3175"/>
+            <wp:wrapTopAndBottom/>
+            <wp:docPr id="19" name="Picture 19" descr="Reversible Vedic Multiplier "/>
+            <wp:cNvGraphicFramePr>
+              <a:graphicFrameLocks xmlns:a="http://schemas.openxmlformats.org/drawingml/2006/main" noChangeAspect="1"/>
+            </wp:cNvGraphicFramePr>
+            <a:graphic xmlns:a="http://schemas.openxmlformats.org/drawingml/2006/main">
+              <a:graphicData uri="http://schemas.openxmlformats.org/drawingml/2006/picture">
+                <pic:pic xmlns:pic="http://schemas.openxmlformats.org/drawingml/2006/picture">
+                  <pic:nvPicPr>
+                    <pic:cNvPr id="1153973777" name="Picture 6" descr="Reversible Vedic Multiplier "/>
+                    <pic:cNvPicPr>
+                      <a:picLocks noChangeAspect="1" noChangeArrowheads="1"/>
+                    </pic:cNvPicPr>
+                  </pic:nvPicPr>
+                  <pic:blipFill>
+                    <a:blip r:embed="rId8">
+                      <a:extLst>
+                        <a:ext uri="{28A0092B-C50C-407E-A947-70E740481C1C}">
+                          <a14:useLocalDpi xmlns:a14="http://schemas.microsoft.com/office/drawing/2010/main" val="0"/>
+                        </a:ext>
+                      </a:extLst>
+                    </a:blip>
+                    <a:stretch>
+                      <a:fillRect/>
+                    </a:stretch>
+                  </pic:blipFill>
+                  <pic:spPr bwMode="auto">
+                    <a:xfrm>
+                      <a:off x="0" y="0"/>
+                      <a:ext cx="2205990" cy="1920875"/>
+                    </a:xfrm>
+                    <a:prstGeom prst="rect">
+                      <a:avLst/>
+                    </a:prstGeom>
+                    <a:noFill/>
+                    <a:ln>
+                      <a:noFill/>
+                    </a:ln>
+                  </pic:spPr>
+                </pic:pic>
+              </a:graphicData>
+            </a:graphic>
+            <wp14:sizeRelH relativeFrom="margin">
+              <wp14:pctWidth>0</wp14:pctWidth>
+            </wp14:sizeRelH>
+            <wp14:sizeRelV relativeFrom="margin">
+              <wp14:pctHeight>0</wp14:pctHeight>
+            </wp14:sizeRelV>
+          </wp:anchor>
+        </w:drawing>
+      </w:r>
+    </w:p>
+    <w:p>
+      <w:pPr>
+        <w:jc w:val="both"/>
+        <w:rPr>
+          <w:rFonts w:ascii="Times New Roman" w:eastAsiaTheme="minorEastAsia" w:hAnsi="Times New Roman" w:cs="Times New Roman"/>
+          <w:sz w:val="24"/>
+          <w:szCs w:val="24"/>
+        </w:rPr>
+      </w:pPr>
+      <w:r>
+        <w:rPr>
+          <w:rFonts w:ascii="Times New Roman" w:eastAsiaTheme="minorEastAsia" w:hAnsi="Times New Roman" w:cs="Times New Roman"/>
+          <w:sz w:val="24"/>
+          <w:szCs w:val="24"/>
+        </w:rPr>
+        <w:tab/>
+        <w:t>figure 3</w:t>
+      </w:r>
     </w:p>
     <w:sectPr>
       <w:pgSz w:w="11906" w:h="16838"/>

</xml_diff>